<commit_message>
template key consistency, cache variables
</commit_message>
<xml_diff>
--- a/services/core-api/app/templates/now/Client Acknowledgment Letter Template (NoW).docx
+++ b/services/core-api/app/templates/now/Client Acknowledgment Letter Template (NoW).docx
@@ -9,11 +9,14 @@
         </w:tabs>
         <w:spacing w:after="0" w:line="240" w:lineRule="auto"/>
         <w:jc w:val="both"/>
-      </w:pPr>
-      <w:r>
         <w:rPr>
           <w:noProof/>
         </w:rPr>
+      </w:pPr>
+      <w:r>
+        <w:rPr>
+          <w:noProof/>
+        </w:rPr>
         <w:t>{d.</w:t>
       </w:r>
       <w:r>
@@ -26,7 +29,7 @@
         <w:rPr>
           <w:noProof/>
         </w:rPr>
-        <w:t>date</w:t>
+        <w:t>dt</w:t>
       </w:r>
       <w:r>
         <w:rPr>
@@ -35,16 +38,25 @@
         <w:t>}</w:t>
       </w:r>
       <w:r>
+        <w:rPr>
+          <w:noProof/>
+        </w:rPr>
         <w:tab/>
+        <w:t xml:space="preserve"> </w:t>
       </w:r>
       <w:r>
         <w:t>File:</w:t>
       </w:r>
       <w:r>
+        <w:rPr>
+          <w:rFonts w:cs="Calibri"/>
+          <w:noProof/>
+        </w:rPr>
         <w:t xml:space="preserve"> </w:t>
       </w:r>
       <w:r>
         <w:rPr>
+          <w:rFonts w:cs="Calibri"/>
           <w:noProof/>
         </w:rPr>
         <w:t>14675-20-</w:t>
@@ -99,10 +111,27 @@
         </w:tabs>
         <w:spacing w:after="0" w:line="240" w:lineRule="auto"/>
         <w:rPr>
-          <w:i/>
-          <w:iCs/>
-        </w:rPr>
-      </w:pPr>
+          <w:noProof/>
+        </w:rPr>
+      </w:pPr>
+      <w:r>
+        <w:rPr>
+          <w:noProof/>
+        </w:rPr>
+        <w:t>{d.</w:t>
+      </w:r>
+      <w:r>
+        <w:rPr>
+          <w:noProof/>
+        </w:rPr>
+        <w:t>proponent_name</w:t>
+      </w:r>
+      <w:r>
+        <w:rPr>
+          <w:noProof/>
+        </w:rPr>
+        <w:t>}</w:t>
+      </w:r>
     </w:p>
     <w:p>
       <w:pPr>
@@ -139,28 +168,7 @@
           <w:tab w:val="left" w:pos="6480"/>
         </w:tabs>
         <w:spacing w:after="0" w:line="240" w:lineRule="auto"/>
-        <w:rPr>
-          <w:noProof/>
-        </w:rPr>
-      </w:pPr>
-      <w:r>
-        <w:rPr>
-          <w:noProof/>
-        </w:rPr>
-        <w:t>{d.</w:t>
-      </w:r>
-      <w:r>
-        <w:rPr>
-          <w:noProof/>
-        </w:rPr>
-        <w:t>proponent_name</w:t>
-      </w:r>
-      <w:r>
-        <w:rPr>
-          <w:noProof/>
-        </w:rPr>
-        <w:t>}</w:t>
-      </w:r>
+      </w:pPr>
     </w:p>
     <w:p>
       <w:pPr>
@@ -169,39 +177,26 @@
         </w:tabs>
         <w:spacing w:after="0" w:line="240" w:lineRule="auto"/>
       </w:pPr>
+      <w:r>
+        <w:t>Emailed to:</w:t>
+      </w:r>
+      <w:r>
+        <w:t xml:space="preserve"> </w:t>
+      </w:r>
+      <w:r>
+        <w:t>{d.</w:t>
+      </w:r>
+      <w:r>
+        <w:t>emailed_to</w:t>
+      </w:r>
+      <w:r>
+        <w:t>}</w:t>
+      </w:r>
     </w:p>
     <w:p>
       <w:pPr>
-        <w:tabs>
-          <w:tab w:val="left" w:pos="6480"/>
-        </w:tabs>
         <w:spacing w:after="0" w:line="240" w:lineRule="auto"/>
       </w:pPr>
-      <w:r>
-        <w:t>Emailed to:</w:t>
-      </w:r>
-      <w:r>
-        <w:t xml:space="preserve"> </w:t>
-      </w:r>
-      <w:r>
-        <w:t>{</w:t>
-      </w:r>
-      <w:proofErr w:type="spellStart"/>
-      <w:proofErr w:type="gramStart"/>
-      <w:r>
-        <w:t>d.</w:t>
-      </w:r>
-      <w:r>
-        <w:t>emailed</w:t>
-      </w:r>
-      <w:proofErr w:type="gramEnd"/>
-      <w:r>
-        <w:t>_to</w:t>
-      </w:r>
-      <w:proofErr w:type="spellEnd"/>
-      <w:r>
-        <w:t>}</w:t>
-      </w:r>
     </w:p>
     <w:p>
       <w:pPr>
@@ -210,25 +205,25 @@
     </w:p>
     <w:p>
       <w:pPr>
-        <w:spacing w:after="0" w:line="240" w:lineRule="auto"/>
+        <w:ind w:right="866"/>
+        <w:rPr>
+          <w:rFonts w:ascii="Arial" w:hAnsi="Arial"/>
+          <w:sz w:val="20"/>
+        </w:rPr>
       </w:pPr>
       <w:r>
         <w:t xml:space="preserve">Dear </w:t>
       </w:r>
       <w:r>
         <w:rPr>
-          <w:noProof/>
-        </w:rPr>
-        <w:t>Permit Contact</w:t>
-      </w:r>
-      <w:r>
-        <w:t>:</w:t>
-      </w:r>
-    </w:p>
-    <w:p>
-      <w:pPr>
-        <w:spacing w:after="0" w:line="240" w:lineRule="auto"/>
-      </w:pPr>
+          <w:rFonts w:ascii="Arial" w:hAnsi="Arial"/>
+          <w:sz w:val="20"/>
+        </w:rPr>
+        <w:t>{d.proponent_name}</w:t>
+      </w:r>
+      <w:r>
+        <w:t>,</w:t>
+      </w:r>
     </w:p>
     <w:p>
       <w:pPr>
@@ -252,21 +247,15 @@
           <w:b/>
         </w:rPr>
         <w:tab/>
-        <w:t xml:space="preserve">Application for </w:t>
-      </w:r>
+      </w:r>
+      <w:bookmarkStart w:id="0" w:name="_Hlk33448225"/>
       <w:r>
         <w:rPr>
           <w:b/>
-          <w:i/>
-        </w:rPr>
-        <w:t>Mines Act</w:t>
-      </w:r>
-      <w:r>
-        <w:rPr>
-          <w:b/>
-        </w:rPr>
-        <w:t xml:space="preserve"> Permit</w:t>
-      </w:r>
+        </w:rPr>
+        <w:t>Application for Mines Act Permit</w:t>
+      </w:r>
+      <w:bookmarkEnd w:id="0"/>
     </w:p>
     <w:p>
       <w:pPr>
@@ -284,191 +273,185 @@
           <w:b/>
         </w:rPr>
         <w:tab/>
-        <w:t>Property</w:t>
-      </w:r>
-      <w:proofErr w:type="gramStart"/>
+      </w:r>
       <w:r>
         <w:rPr>
           <w:b/>
         </w:rPr>
-        <w:t xml:space="preserve">:  </w:t>
+        <w:t xml:space="preserve">Property:  </w:t>
       </w:r>
       <w:r>
         <w:rPr>
           <w:b/>
           <w:noProof/>
         </w:rPr>
-        <w:t>{</w:t>
-      </w:r>
-      <w:proofErr w:type="gramEnd"/>
+        <w:t>{d.</w:t>
+      </w:r>
       <w:r>
         <w:rPr>
           <w:b/>
           <w:noProof/>
         </w:rPr>
-        <w:t>d.</w:t>
+        <w:t>property</w:t>
       </w:r>
       <w:r>
         <w:rPr>
           <w:b/>
           <w:noProof/>
         </w:rPr>
-        <w:t>property</w:t>
+        <w:t>}</w:t>
+      </w:r>
+    </w:p>
+    <w:p>
+      <w:pPr>
+        <w:spacing w:after="0" w:line="240" w:lineRule="auto"/>
+        <w:jc w:val="both"/>
+        <w:rPr>
+          <w:b/>
+        </w:rPr>
+      </w:pPr>
+    </w:p>
+    <w:p>
+      <w:pPr>
+        <w:spacing w:after="120" w:line="240" w:lineRule="exact"/>
+        <w:jc w:val="both"/>
+      </w:pPr>
+      <w:r>
+        <w:t>This</w:t>
+      </w:r>
+      <w:r>
+        <w:t xml:space="preserve"> letter</w:t>
+      </w:r>
+      <w:r>
+        <w:t xml:space="preserve"> acknowledge</w:t>
+      </w:r>
+      <w:r>
+        <w:t>s</w:t>
+      </w:r>
+      <w:r>
+        <w:t xml:space="preserve"> receipt of your Notice of Work and Reclamation Program dated</w:t>
+      </w:r>
+      <w:r>
+        <w:t xml:space="preserve"> </w:t>
+      </w:r>
+      <w:r>
+        <w:t>{d.</w:t>
+      </w:r>
+      <w:bookmarkStart w:id="1" w:name="_GoBack"/>
+      <w:bookmarkEnd w:id="1"/>
+      <w:r>
+        <w:rPr>
+          <w:rFonts w:cs="Calibri"/>
+          <w:noProof/>
+        </w:rPr>
+        <w:t>ap</w:t>
+      </w:r>
+      <w:r>
+        <w:rPr>
+          <w:rFonts w:cs="Calibri"/>
+          <w:noProof/>
+        </w:rPr>
+        <w:t>p</w:t>
+      </w:r>
+      <w:r>
+        <w:rPr>
+          <w:rFonts w:cs="Calibri"/>
+          <w:noProof/>
+        </w:rPr>
+        <w:t>l</w:t>
+      </w:r>
+      <w:r>
+        <w:rPr>
+          <w:rFonts w:cs="Calibri"/>
+          <w:noProof/>
+        </w:rPr>
+        <w:t>ication</w:t>
+      </w:r>
+      <w:r>
+        <w:t>_dt</w:t>
+      </w:r>
+      <w:r>
+        <w:t>}</w:t>
+      </w:r>
+      <w:r>
+        <w:t>.</w:t>
+      </w:r>
+    </w:p>
+    <w:p>
+      <w:pPr>
+        <w:pStyle w:val="BodyText2"/>
+        <w:spacing w:after="120"/>
+      </w:pPr>
+      <w:r>
+        <w:t xml:space="preserve">Your proposed program of </w:t>
+      </w:r>
+      <w:r>
+        <w:t>{d.</w:t>
+      </w:r>
+      <w:r>
+        <w:t>exploration</w:t>
+      </w:r>
+      <w:r>
+        <w:t>_</w:t>
+      </w:r>
+      <w:r>
+        <w:t>type</w:t>
+      </w:r>
+      <w:r>
+        <w:t>}</w:t>
+      </w:r>
+      <w:r>
+        <w:t xml:space="preserve"> has been referred to other resource agencies</w:t>
+      </w:r>
+      <w:r>
+        <w:t xml:space="preserve"> and has been sent to Indigenous Nations for consultation</w:t>
+      </w:r>
+      <w:r>
+        <w:t xml:space="preserve">.  </w:t>
+      </w:r>
+    </w:p>
+    <w:p>
+      <w:pPr>
+        <w:spacing w:after="120" w:line="240" w:lineRule="exact"/>
+        <w:jc w:val="both"/>
+      </w:pPr>
+      <w:r>
+        <w:t xml:space="preserve">It will be a condition of your permit that you post a security deposit of </w:t>
+      </w:r>
+      <w:r>
+        <w:rPr>
+          <w:b/>
+        </w:rPr>
+        <w:t>$</w:t>
       </w:r>
       <w:r>
         <w:rPr>
           <w:b/>
           <w:noProof/>
         </w:rPr>
-        <w:t>}</w:t>
-      </w:r>
-    </w:p>
-    <w:p>
-      <w:pPr>
-        <w:spacing w:after="0" w:line="240" w:lineRule="auto"/>
-        <w:jc w:val="both"/>
-        <w:rPr>
-          <w:b/>
-        </w:rPr>
-      </w:pPr>
-    </w:p>
-    <w:p>
-      <w:pPr>
-        <w:spacing w:after="120" w:line="240" w:lineRule="exact"/>
-        <w:jc w:val="both"/>
-      </w:pPr>
-      <w:r>
-        <w:t>This</w:t>
-      </w:r>
-      <w:r>
-        <w:t xml:space="preserve"> letter</w:t>
-      </w:r>
-      <w:r>
-        <w:t xml:space="preserve"> acknowledge</w:t>
-      </w:r>
-      <w:r>
-        <w:t>s</w:t>
-      </w:r>
-      <w:r>
-        <w:t xml:space="preserve"> r</w:t>
-      </w:r>
-      <w:bookmarkStart w:id="0" w:name="_GoBack"/>
-      <w:bookmarkEnd w:id="0"/>
-      <w:r>
-        <w:t>eceipt of your Notice of Work and Reclamation Program dated</w:t>
-      </w:r>
-      <w:r>
-        <w:t xml:space="preserve"> </w:t>
-      </w:r>
-      <w:r>
-        <w:t>{</w:t>
-      </w:r>
-      <w:proofErr w:type="spellStart"/>
-      <w:r>
-        <w:t>d.</w:t>
-      </w:r>
-      <w:r>
-        <w:t>apl_dt</w:t>
-      </w:r>
-      <w:proofErr w:type="spellEnd"/>
-      <w:r>
-        <w:t>}</w:t>
-      </w:r>
-      <w:r>
-        <w:t>.</w:t>
-      </w:r>
-    </w:p>
-    <w:p>
-      <w:pPr>
-        <w:pStyle w:val="BodyText2"/>
-        <w:spacing w:after="120"/>
-      </w:pPr>
-      <w:r>
-        <w:t xml:space="preserve">Your proposed program of </w:t>
-      </w:r>
-      <w:r>
-        <w:t>{</w:t>
-      </w:r>
-      <w:proofErr w:type="spellStart"/>
-      <w:proofErr w:type="gramStart"/>
-      <w:r>
-        <w:t>d.</w:t>
-      </w:r>
-      <w:r>
-        <w:t>exploration</w:t>
-      </w:r>
-      <w:proofErr w:type="gramEnd"/>
-      <w:r>
-        <w:t>_</w:t>
-      </w:r>
-      <w:r>
-        <w:t>type</w:t>
-      </w:r>
-      <w:proofErr w:type="spellEnd"/>
-      <w:r>
-        <w:t>}</w:t>
-      </w:r>
-      <w:r>
-        <w:t xml:space="preserve"> has been referred to other resource agencies</w:t>
-      </w:r>
-      <w:r>
-        <w:t xml:space="preserve"> and has been sent to Indigenous Nations for consultation</w:t>
-      </w:r>
-      <w:r>
-        <w:t xml:space="preserve">.  </w:t>
-      </w:r>
-    </w:p>
-    <w:p>
-      <w:pPr>
-        <w:spacing w:after="120" w:line="240" w:lineRule="exact"/>
-        <w:jc w:val="both"/>
-      </w:pPr>
-      <w:r>
-        <w:t xml:space="preserve">It will be a condition of your permit that you post a security deposit of </w:t>
-      </w:r>
-      <w:r>
-        <w:rPr>
-          <w:b/>
-        </w:rPr>
-        <w:t>$</w:t>
+        <w:t>{d.</w:t>
       </w:r>
       <w:r>
         <w:rPr>
           <w:b/>
           <w:noProof/>
         </w:rPr>
-        <w:t>{</w:t>
-      </w:r>
-      <w:proofErr w:type="spellStart"/>
+        <w:t>bond</w:t>
+      </w:r>
       <w:r>
         <w:rPr>
           <w:b/>
           <w:noProof/>
         </w:rPr>
-        <w:t>d.</w:t>
+        <w:t>_inc</w:t>
       </w:r>
       <w:r>
         <w:rPr>
           <w:b/>
           <w:noProof/>
         </w:rPr>
-        <w:t>bond</w:t>
-      </w:r>
-      <w:r>
-        <w:rPr>
-          <w:b/>
-          <w:noProof/>
-        </w:rPr>
-        <w:t>_inc</w:t>
-      </w:r>
-      <w:r>
-        <w:rPr>
-          <w:b/>
-          <w:noProof/>
-        </w:rPr>
         <w:t>_amt</w:t>
       </w:r>
-      <w:proofErr w:type="spellEnd"/>
       <w:r>
         <w:rPr>
           <w:b/>
@@ -933,23 +916,7 @@
           <w:rFonts w:cs="Calibri"/>
           <w:color w:val="231F20"/>
         </w:rPr>
-        <w:t xml:space="preserve">The introduction and spread of invasive plants </w:t>
-      </w:r>
-      <w:proofErr w:type="gramStart"/>
-      <w:r>
-        <w:rPr>
-          <w:rFonts w:cs="Calibri"/>
-          <w:color w:val="231F20"/>
-        </w:rPr>
-        <w:t>is</w:t>
-      </w:r>
-      <w:proofErr w:type="gramEnd"/>
-      <w:r>
-        <w:rPr>
-          <w:rFonts w:cs="Calibri"/>
-          <w:color w:val="231F20"/>
-        </w:rPr>
-        <w:t xml:space="preserve"> a concern throughout the </w:t>
+        <w:t xml:space="preserve">The introduction and spread of invasive plants is a concern throughout the </w:t>
       </w:r>
       <w:r>
         <w:rPr>
@@ -1212,15 +1179,7 @@
           <w:rFonts w:cs="Calibri"/>
           <w:color w:val="231F20"/>
         </w:rPr>
-        <w:t xml:space="preserve">and re-vegetate disturbed areas as soon after </w:t>
-      </w:r>
-      <w:r>
-        <w:rPr>
-          <w:rFonts w:cs="Calibri"/>
-          <w:color w:val="231F20"/>
-        </w:rPr>
-        <w:lastRenderedPageBreak/>
-        <w:t xml:space="preserve">disturbance.  For more information on individual species visit the Ministry of Agriculture site </w:t>
+        <w:t xml:space="preserve">and re-vegetate disturbed areas as soon after disturbance.  For more information on individual species visit the Ministry of Agriculture site </w:t>
       </w:r>
       <w:hyperlink r:id="rId8" w:history="1">
         <w:r>
@@ -1284,6 +1243,7 @@
           <w:rFonts w:cs="Arial"/>
           <w:lang w:eastAsia="en-CA"/>
         </w:rPr>
+        <w:lastRenderedPageBreak/>
         <w:t xml:space="preserve">The </w:t>
       </w:r>
       <w:r>
@@ -1398,7 +1358,6 @@
         </w:rPr>
         <w:t xml:space="preserve"> </w:t>
       </w:r>
-      <w:proofErr w:type="gramStart"/>
       <w:r>
         <w:rPr>
           <w:rFonts w:cs="Arial"/>
@@ -1411,15 +1370,7 @@
           <w:rFonts w:cs="Arial"/>
           <w:lang w:eastAsia="en-CA"/>
         </w:rPr>
-        <w:t xml:space="preserve"> be posted at the work site at all times</w:t>
-      </w:r>
-      <w:proofErr w:type="gramEnd"/>
-      <w:r>
-        <w:rPr>
-          <w:rFonts w:cs="Arial"/>
-          <w:lang w:eastAsia="en-CA"/>
-        </w:rPr>
-        <w:t>, which must include the name of the designated Mine Manager.  All employees must be advised and trained in the use</w:t>
+        <w:t xml:space="preserve"> be posted at the work site at all times, which must include the name of the designated Mine Manager.  All employees must be advised and trained in the use</w:t>
       </w:r>
       <w:r>
         <w:rPr>
@@ -1588,18 +1539,11 @@
         <w:jc w:val="both"/>
       </w:pPr>
       <w:r>
-        <w:t>{</w:t>
-      </w:r>
-      <w:proofErr w:type="spellStart"/>
-      <w:proofErr w:type="gramStart"/>
-      <w:r>
-        <w:t>d.</w:t>
+        <w:t>{d.</w:t>
       </w:r>
       <w:r>
         <w:t>inspector</w:t>
       </w:r>
-      <w:proofErr w:type="spellEnd"/>
-      <w:proofErr w:type="gramEnd"/>
       <w:r>
         <w:t>}</w:t>
       </w:r>
@@ -1741,10 +1685,12 @@
       <w:pPr>
         <w:spacing w:after="0" w:line="240" w:lineRule="auto"/>
         <w:sectPr>
-          <w:headerReference w:type="default" r:id="rId9"/>
-          <w:footerReference w:type="default" r:id="rId10"/>
-          <w:headerReference w:type="first" r:id="rId11"/>
-          <w:footerReference w:type="first" r:id="rId12"/>
+          <w:headerReference w:type="even" r:id="rId9"/>
+          <w:headerReference w:type="default" r:id="rId10"/>
+          <w:footerReference w:type="even" r:id="rId11"/>
+          <w:footerReference w:type="default" r:id="rId12"/>
+          <w:headerReference w:type="first" r:id="rId13"/>
+          <w:footerReference w:type="first" r:id="rId14"/>
           <w:pgSz w:w="12240" w:h="15840" w:code="1"/>
           <w:pgMar w:top="360" w:right="1080" w:bottom="302" w:left="1080" w:header="634" w:footer="187" w:gutter="0"/>
           <w:pgNumType w:start="1"/>
@@ -1759,12 +1705,12 @@
       </w:pPr>
     </w:p>
     <w:sectPr>
-      <w:headerReference w:type="even" r:id="rId13"/>
-      <w:headerReference w:type="default" r:id="rId14"/>
-      <w:footerReference w:type="even" r:id="rId15"/>
-      <w:footerReference w:type="default" r:id="rId16"/>
-      <w:headerReference w:type="first" r:id="rId17"/>
-      <w:footerReference w:type="first" r:id="rId18"/>
+      <w:headerReference w:type="even" r:id="rId15"/>
+      <w:headerReference w:type="default" r:id="rId16"/>
+      <w:footerReference w:type="even" r:id="rId17"/>
+      <w:footerReference w:type="default" r:id="rId18"/>
+      <w:headerReference w:type="first" r:id="rId19"/>
+      <w:footerReference w:type="first" r:id="rId20"/>
       <w:type w:val="continuous"/>
       <w:pgSz w:w="12240" w:h="15840" w:code="1"/>
       <w:pgMar w:top="360" w:right="1080" w:bottom="302" w:left="1080" w:header="634" w:footer="187" w:gutter="0"/>
@@ -1795,6 +1741,16 @@
 </file>
 
 <file path=word/footer1.xml><?xml version="1.0" encoding="utf-8"?>
+<w:ftr xmlns:wpc="http://schemas.microsoft.com/office/word/2010/wordprocessingCanvas" xmlns:cx="http://schemas.microsoft.com/office/drawing/2014/chartex" xmlns:cx1="http://schemas.microsoft.com/office/drawing/2015/9/8/chartex" xmlns:cx2="http://schemas.microsoft.com/office/drawing/2015/10/21/chartex" xmlns:cx3="http://schemas.microsoft.com/office/drawing/2016/5/9/chartex" xmlns:cx4="http://schemas.microsoft.com/office/drawing/2016/5/10/chartex" xmlns:cx5="http://schemas.microsoft.com/office/drawing/2016/5/11/chartex" xmlns:cx6="http://schemas.microsoft.com/office/drawing/2016/5/12/chartex" xmlns:cx7="http://schemas.microsoft.com/office/drawing/2016/5/13/chartex" xmlns:cx8="http://schemas.microsoft.com/office/drawing/2016/5/14/chartex" xmlns:mc="http://schemas.openxmlformats.org/markup-compatibility/2006" xmlns:aink="http://schemas.microsoft.com/office/drawing/2016/ink" xmlns:am3d="http://schemas.microsoft.com/office/drawing/2017/model3d" xmlns:o="urn:schemas-microsoft-com:office:office" xmlns:r="http://schemas.openxmlformats.org/officeDocument/2006/relationships" xmlns:m="http://schemas.openxmlformats.org/officeDocument/2006/math" xmlns:v="urn:schemas-microsoft-com:vml" xmlns:wp14="http://schemas.microsoft.com/office/word/2010/wordprocessingDrawing" xmlns:wp="http://schemas.openxmlformats.org/drawingml/2006/wordprocessingDrawing" xmlns:w10="urn:schemas-microsoft-com:office:word" xmlns:w="http://schemas.openxmlformats.org/wordprocessingml/2006/main" xmlns:w14="http://schemas.microsoft.com/office/word/2010/wordml" xmlns:w15="http://schemas.microsoft.com/office/word/2012/wordml" xmlns:w16cid="http://schemas.microsoft.com/office/word/2016/wordml/cid" xmlns:w16se="http://schemas.microsoft.com/office/word/2015/wordml/symex" xmlns:wpg="http://schemas.microsoft.com/office/word/2010/wordprocessingGroup" xmlns:wpi="http://schemas.microsoft.com/office/word/2010/wordprocessingInk" xmlns:wne="http://schemas.microsoft.com/office/word/2006/wordml" xmlns:wps="http://schemas.microsoft.com/office/word/2010/wordprocessingShape" mc:Ignorable="w14 w15 w16se w16cid wp14">
+  <w:p>
+    <w:pPr>
+      <w:pStyle w:val="Footer"/>
+    </w:pPr>
+  </w:p>
+</w:ftr>
+</file>
+
+<file path=word/footer2.xml><?xml version="1.0" encoding="utf-8"?>
 <w:ftr xmlns:wpc="http://schemas.microsoft.com/office/word/2010/wordprocessingCanvas" xmlns:cx="http://schemas.microsoft.com/office/drawing/2014/chartex" xmlns:cx1="http://schemas.microsoft.com/office/drawing/2015/9/8/chartex" xmlns:cx2="http://schemas.microsoft.com/office/drawing/2015/10/21/chartex" xmlns:cx3="http://schemas.microsoft.com/office/drawing/2016/5/9/chartex" xmlns:cx4="http://schemas.microsoft.com/office/drawing/2016/5/10/chartex" xmlns:cx5="http://schemas.microsoft.com/office/drawing/2016/5/11/chartex" xmlns:cx6="http://schemas.microsoft.com/office/drawing/2016/5/12/chartex" xmlns:cx7="http://schemas.microsoft.com/office/drawing/2016/5/13/chartex" xmlns:cx8="http://schemas.microsoft.com/office/drawing/2016/5/14/chartex" xmlns:mc="http://schemas.openxmlformats.org/markup-compatibility/2006" xmlns:aink="http://schemas.microsoft.com/office/drawing/2016/ink" xmlns:am3d="http://schemas.microsoft.com/office/drawing/2017/model3d" xmlns:o="urn:schemas-microsoft-com:office:office" xmlns:r="http://schemas.openxmlformats.org/officeDocument/2006/relationships" xmlns:m="http://schemas.openxmlformats.org/officeDocument/2006/math" xmlns:v="urn:schemas-microsoft-com:vml" xmlns:wp14="http://schemas.microsoft.com/office/word/2010/wordprocessingDrawing" xmlns:wp="http://schemas.openxmlformats.org/drawingml/2006/wordprocessingDrawing" xmlns:w10="urn:schemas-microsoft-com:office:word" xmlns:w="http://schemas.openxmlformats.org/wordprocessingml/2006/main" xmlns:w14="http://schemas.microsoft.com/office/word/2010/wordml" xmlns:w15="http://schemas.microsoft.com/office/word/2012/wordml" xmlns:w16cid="http://schemas.microsoft.com/office/word/2016/wordml/cid" xmlns:w16se="http://schemas.microsoft.com/office/word/2015/wordml/symex" xmlns:wpg="http://schemas.microsoft.com/office/word/2010/wordprocessingGroup" xmlns:wpi="http://schemas.microsoft.com/office/word/2010/wordprocessingInk" xmlns:wne="http://schemas.microsoft.com/office/word/2006/wordml" xmlns:wps="http://schemas.microsoft.com/office/word/2010/wordprocessingShape" mc:Ignorable="w14 w15 w16se w16cid wp14">
   <w:p>
     <w:pPr>
@@ -2263,7 +2219,7 @@
 </w:ftr>
 </file>
 
-<file path=word/footer2.xml><?xml version="1.0" encoding="utf-8"?>
+<file path=word/footer3.xml><?xml version="1.0" encoding="utf-8"?>
 <w:ftr xmlns:wpc="http://schemas.microsoft.com/office/word/2010/wordprocessingCanvas" xmlns:cx="http://schemas.microsoft.com/office/drawing/2014/chartex" xmlns:cx1="http://schemas.microsoft.com/office/drawing/2015/9/8/chartex" xmlns:cx2="http://schemas.microsoft.com/office/drawing/2015/10/21/chartex" xmlns:cx3="http://schemas.microsoft.com/office/drawing/2016/5/9/chartex" xmlns:cx4="http://schemas.microsoft.com/office/drawing/2016/5/10/chartex" xmlns:cx5="http://schemas.microsoft.com/office/drawing/2016/5/11/chartex" xmlns:cx6="http://schemas.microsoft.com/office/drawing/2016/5/12/chartex" xmlns:cx7="http://schemas.microsoft.com/office/drawing/2016/5/13/chartex" xmlns:cx8="http://schemas.microsoft.com/office/drawing/2016/5/14/chartex" xmlns:mc="http://schemas.openxmlformats.org/markup-compatibility/2006" xmlns:aink="http://schemas.microsoft.com/office/drawing/2016/ink" xmlns:am3d="http://schemas.microsoft.com/office/drawing/2017/model3d" xmlns:o="urn:schemas-microsoft-com:office:office" xmlns:r="http://schemas.openxmlformats.org/officeDocument/2006/relationships" xmlns:m="http://schemas.openxmlformats.org/officeDocument/2006/math" xmlns:v="urn:schemas-microsoft-com:vml" xmlns:wp14="http://schemas.microsoft.com/office/word/2010/wordprocessingDrawing" xmlns:wp="http://schemas.openxmlformats.org/drawingml/2006/wordprocessingDrawing" xmlns:w10="urn:schemas-microsoft-com:office:word" xmlns:w="http://schemas.openxmlformats.org/wordprocessingml/2006/main" xmlns:w14="http://schemas.microsoft.com/office/word/2010/wordml" xmlns:w15="http://schemas.microsoft.com/office/word/2012/wordml" xmlns:w16cid="http://schemas.microsoft.com/office/word/2016/wordml/cid" xmlns:w16se="http://schemas.microsoft.com/office/word/2015/wordml/symex" xmlns:wpg="http://schemas.microsoft.com/office/word/2010/wordprocessingGroup" xmlns:wpi="http://schemas.microsoft.com/office/word/2010/wordprocessingInk" xmlns:wne="http://schemas.microsoft.com/office/word/2006/wordml" xmlns:wps="http://schemas.microsoft.com/office/word/2010/wordprocessingShape" mc:Ignorable="w14 w15 w16se w16cid wp14">
   <w:p>
     <w:pPr>
@@ -2731,7 +2687,7 @@
 </w:ftr>
 </file>
 
-<file path=word/footer3.xml><?xml version="1.0" encoding="utf-8"?>
+<file path=word/footer4.xml><?xml version="1.0" encoding="utf-8"?>
 <w:ftr xmlns:wpc="http://schemas.microsoft.com/office/word/2010/wordprocessingCanvas" xmlns:cx="http://schemas.microsoft.com/office/drawing/2014/chartex" xmlns:cx1="http://schemas.microsoft.com/office/drawing/2015/9/8/chartex" xmlns:cx2="http://schemas.microsoft.com/office/drawing/2015/10/21/chartex" xmlns:cx3="http://schemas.microsoft.com/office/drawing/2016/5/9/chartex" xmlns:cx4="http://schemas.microsoft.com/office/drawing/2016/5/10/chartex" xmlns:cx5="http://schemas.microsoft.com/office/drawing/2016/5/11/chartex" xmlns:cx6="http://schemas.microsoft.com/office/drawing/2016/5/12/chartex" xmlns:cx7="http://schemas.microsoft.com/office/drawing/2016/5/13/chartex" xmlns:cx8="http://schemas.microsoft.com/office/drawing/2016/5/14/chartex" xmlns:mc="http://schemas.openxmlformats.org/markup-compatibility/2006" xmlns:aink="http://schemas.microsoft.com/office/drawing/2016/ink" xmlns:am3d="http://schemas.microsoft.com/office/drawing/2017/model3d" xmlns:o="urn:schemas-microsoft-com:office:office" xmlns:r="http://schemas.openxmlformats.org/officeDocument/2006/relationships" xmlns:m="http://schemas.openxmlformats.org/officeDocument/2006/math" xmlns:v="urn:schemas-microsoft-com:vml" xmlns:wp14="http://schemas.microsoft.com/office/word/2010/wordprocessingDrawing" xmlns:wp="http://schemas.openxmlformats.org/drawingml/2006/wordprocessingDrawing" xmlns:w10="urn:schemas-microsoft-com:office:word" xmlns:w="http://schemas.openxmlformats.org/wordprocessingml/2006/main" xmlns:w14="http://schemas.microsoft.com/office/word/2010/wordml" xmlns:w15="http://schemas.microsoft.com/office/word/2012/wordml" xmlns:w16cid="http://schemas.microsoft.com/office/word/2016/wordml/cid" xmlns:w16se="http://schemas.microsoft.com/office/word/2015/wordml/symex" xmlns:wpg="http://schemas.microsoft.com/office/word/2010/wordprocessingGroup" xmlns:wpi="http://schemas.microsoft.com/office/word/2010/wordprocessingInk" xmlns:wne="http://schemas.microsoft.com/office/word/2006/wordml" xmlns:wps="http://schemas.microsoft.com/office/word/2010/wordprocessingShape" mc:Ignorable="w14 w15 w16se w16cid wp14">
   <w:p>
     <w:pPr>
@@ -2741,7 +2697,7 @@
 </w:ftr>
 </file>
 
-<file path=word/footer4.xml><?xml version="1.0" encoding="utf-8"?>
+<file path=word/footer5.xml><?xml version="1.0" encoding="utf-8"?>
 <w:ftr xmlns:wpc="http://schemas.microsoft.com/office/word/2010/wordprocessingCanvas" xmlns:cx="http://schemas.microsoft.com/office/drawing/2014/chartex" xmlns:cx1="http://schemas.microsoft.com/office/drawing/2015/9/8/chartex" xmlns:cx2="http://schemas.microsoft.com/office/drawing/2015/10/21/chartex" xmlns:cx3="http://schemas.microsoft.com/office/drawing/2016/5/9/chartex" xmlns:cx4="http://schemas.microsoft.com/office/drawing/2016/5/10/chartex" xmlns:cx5="http://schemas.microsoft.com/office/drawing/2016/5/11/chartex" xmlns:cx6="http://schemas.microsoft.com/office/drawing/2016/5/12/chartex" xmlns:cx7="http://schemas.microsoft.com/office/drawing/2016/5/13/chartex" xmlns:cx8="http://schemas.microsoft.com/office/drawing/2016/5/14/chartex" xmlns:mc="http://schemas.openxmlformats.org/markup-compatibility/2006" xmlns:aink="http://schemas.microsoft.com/office/drawing/2016/ink" xmlns:am3d="http://schemas.microsoft.com/office/drawing/2017/model3d" xmlns:o="urn:schemas-microsoft-com:office:office" xmlns:r="http://schemas.openxmlformats.org/officeDocument/2006/relationships" xmlns:m="http://schemas.openxmlformats.org/officeDocument/2006/math" xmlns:v="urn:schemas-microsoft-com:vml" xmlns:wp14="http://schemas.microsoft.com/office/word/2010/wordprocessingDrawing" xmlns:wp="http://schemas.openxmlformats.org/drawingml/2006/wordprocessingDrawing" xmlns:w10="urn:schemas-microsoft-com:office:word" xmlns:w="http://schemas.openxmlformats.org/wordprocessingml/2006/main" xmlns:w14="http://schemas.microsoft.com/office/word/2010/wordml" xmlns:w15="http://schemas.microsoft.com/office/word/2012/wordml" xmlns:w16cid="http://schemas.microsoft.com/office/word/2016/wordml/cid" xmlns:w16se="http://schemas.microsoft.com/office/word/2015/wordml/symex" xmlns:wpg="http://schemas.microsoft.com/office/word/2010/wordprocessingGroup" xmlns:wpi="http://schemas.microsoft.com/office/word/2010/wordprocessingInk" xmlns:wne="http://schemas.microsoft.com/office/word/2006/wordml" xmlns:wps="http://schemas.microsoft.com/office/word/2010/wordprocessingShape" mc:Ignorable="w14 w15 w16se w16cid wp14">
   <w:p>
     <w:pPr>
@@ -3031,7 +2987,7 @@
 </w:ftr>
 </file>
 
-<file path=word/footer5.xml><?xml version="1.0" encoding="utf-8"?>
+<file path=word/footer6.xml><?xml version="1.0" encoding="utf-8"?>
 <w:ftr xmlns:wpc="http://schemas.microsoft.com/office/word/2010/wordprocessingCanvas" xmlns:cx="http://schemas.microsoft.com/office/drawing/2014/chartex" xmlns:cx1="http://schemas.microsoft.com/office/drawing/2015/9/8/chartex" xmlns:cx2="http://schemas.microsoft.com/office/drawing/2015/10/21/chartex" xmlns:cx3="http://schemas.microsoft.com/office/drawing/2016/5/9/chartex" xmlns:cx4="http://schemas.microsoft.com/office/drawing/2016/5/10/chartex" xmlns:cx5="http://schemas.microsoft.com/office/drawing/2016/5/11/chartex" xmlns:cx6="http://schemas.microsoft.com/office/drawing/2016/5/12/chartex" xmlns:cx7="http://schemas.microsoft.com/office/drawing/2016/5/13/chartex" xmlns:cx8="http://schemas.microsoft.com/office/drawing/2016/5/14/chartex" xmlns:mc="http://schemas.openxmlformats.org/markup-compatibility/2006" xmlns:aink="http://schemas.microsoft.com/office/drawing/2016/ink" xmlns:am3d="http://schemas.microsoft.com/office/drawing/2017/model3d" xmlns:o="urn:schemas-microsoft-com:office:office" xmlns:r="http://schemas.openxmlformats.org/officeDocument/2006/relationships" xmlns:m="http://schemas.openxmlformats.org/officeDocument/2006/math" xmlns:v="urn:schemas-microsoft-com:vml" xmlns:wp14="http://schemas.microsoft.com/office/word/2010/wordprocessingDrawing" xmlns:wp="http://schemas.openxmlformats.org/drawingml/2006/wordprocessingDrawing" xmlns:w10="urn:schemas-microsoft-com:office:word" xmlns:w="http://schemas.openxmlformats.org/wordprocessingml/2006/main" xmlns:w14="http://schemas.microsoft.com/office/word/2010/wordml" xmlns:w15="http://schemas.microsoft.com/office/word/2012/wordml" xmlns:w16cid="http://schemas.microsoft.com/office/word/2016/wordml/cid" xmlns:w16se="http://schemas.microsoft.com/office/word/2015/wordml/symex" xmlns:wpg="http://schemas.microsoft.com/office/word/2010/wordprocessingGroup" xmlns:wpi="http://schemas.microsoft.com/office/word/2010/wordprocessingInk" xmlns:wne="http://schemas.microsoft.com/office/word/2006/wordml" xmlns:wps="http://schemas.microsoft.com/office/word/2010/wordprocessingShape" mc:Ignorable="w14 w15 w16se w16cid wp14">
   <w:p>
     <w:pPr>
@@ -3378,6 +3334,16 @@
       <w:pStyle w:val="Header"/>
     </w:pPr>
   </w:p>
+</w:hdr>
+</file>
+
+<file path=word/header2.xml><?xml version="1.0" encoding="utf-8"?>
+<w:hdr xmlns:wpc="http://schemas.microsoft.com/office/word/2010/wordprocessingCanvas" xmlns:cx="http://schemas.microsoft.com/office/drawing/2014/chartex" xmlns:cx1="http://schemas.microsoft.com/office/drawing/2015/9/8/chartex" xmlns:cx2="http://schemas.microsoft.com/office/drawing/2015/10/21/chartex" xmlns:cx3="http://schemas.microsoft.com/office/drawing/2016/5/9/chartex" xmlns:cx4="http://schemas.microsoft.com/office/drawing/2016/5/10/chartex" xmlns:cx5="http://schemas.microsoft.com/office/drawing/2016/5/11/chartex" xmlns:cx6="http://schemas.microsoft.com/office/drawing/2016/5/12/chartex" xmlns:cx7="http://schemas.microsoft.com/office/drawing/2016/5/13/chartex" xmlns:cx8="http://schemas.microsoft.com/office/drawing/2016/5/14/chartex" xmlns:mc="http://schemas.openxmlformats.org/markup-compatibility/2006" xmlns:aink="http://schemas.microsoft.com/office/drawing/2016/ink" xmlns:am3d="http://schemas.microsoft.com/office/drawing/2017/model3d" xmlns:o="urn:schemas-microsoft-com:office:office" xmlns:r="http://schemas.openxmlformats.org/officeDocument/2006/relationships" xmlns:m="http://schemas.openxmlformats.org/officeDocument/2006/math" xmlns:v="urn:schemas-microsoft-com:vml" xmlns:wp14="http://schemas.microsoft.com/office/word/2010/wordprocessingDrawing" xmlns:wp="http://schemas.openxmlformats.org/drawingml/2006/wordprocessingDrawing" xmlns:w10="urn:schemas-microsoft-com:office:word" xmlns:w="http://schemas.openxmlformats.org/wordprocessingml/2006/main" xmlns:w14="http://schemas.microsoft.com/office/word/2010/wordml" xmlns:w15="http://schemas.microsoft.com/office/word/2012/wordml" xmlns:w16cid="http://schemas.microsoft.com/office/word/2016/wordml/cid" xmlns:w16se="http://schemas.microsoft.com/office/word/2015/wordml/symex" xmlns:wpg="http://schemas.microsoft.com/office/word/2010/wordprocessingGroup" xmlns:wpi="http://schemas.microsoft.com/office/word/2010/wordprocessingInk" xmlns:wne="http://schemas.microsoft.com/office/word/2006/wordml" xmlns:wps="http://schemas.microsoft.com/office/word/2010/wordprocessingShape" mc:Ignorable="w14 w15 w16se w16cid wp14">
+  <w:p>
+    <w:pPr>
+      <w:pStyle w:val="Header"/>
+    </w:pPr>
+  </w:p>
   <w:p>
     <w:pPr>
       <w:pStyle w:val="Header"/>
@@ -3391,7 +3357,7 @@
 </w:hdr>
 </file>
 
-<file path=word/header2.xml><?xml version="1.0" encoding="utf-8"?>
+<file path=word/header3.xml><?xml version="1.0" encoding="utf-8"?>
 <w:hdr xmlns:wpc="http://schemas.microsoft.com/office/word/2010/wordprocessingCanvas" xmlns:cx="http://schemas.microsoft.com/office/drawing/2014/chartex" xmlns:cx1="http://schemas.microsoft.com/office/drawing/2015/9/8/chartex" xmlns:cx2="http://schemas.microsoft.com/office/drawing/2015/10/21/chartex" xmlns:cx3="http://schemas.microsoft.com/office/drawing/2016/5/9/chartex" xmlns:cx4="http://schemas.microsoft.com/office/drawing/2016/5/10/chartex" xmlns:cx5="http://schemas.microsoft.com/office/drawing/2016/5/11/chartex" xmlns:cx6="http://schemas.microsoft.com/office/drawing/2016/5/12/chartex" xmlns:cx7="http://schemas.microsoft.com/office/drawing/2016/5/13/chartex" xmlns:cx8="http://schemas.microsoft.com/office/drawing/2016/5/14/chartex" xmlns:mc="http://schemas.openxmlformats.org/markup-compatibility/2006" xmlns:aink="http://schemas.microsoft.com/office/drawing/2016/ink" xmlns:am3d="http://schemas.microsoft.com/office/drawing/2017/model3d" xmlns:o="urn:schemas-microsoft-com:office:office" xmlns:r="http://schemas.openxmlformats.org/officeDocument/2006/relationships" xmlns:m="http://schemas.openxmlformats.org/officeDocument/2006/math" xmlns:v="urn:schemas-microsoft-com:vml" xmlns:wp14="http://schemas.microsoft.com/office/word/2010/wordprocessingDrawing" xmlns:wp="http://schemas.openxmlformats.org/drawingml/2006/wordprocessingDrawing" xmlns:w10="urn:schemas-microsoft-com:office:word" xmlns:w="http://schemas.openxmlformats.org/wordprocessingml/2006/main" xmlns:w14="http://schemas.microsoft.com/office/word/2010/wordml" xmlns:w15="http://schemas.microsoft.com/office/word/2012/wordml" xmlns:w16cid="http://schemas.microsoft.com/office/word/2016/wordml/cid" xmlns:w16se="http://schemas.microsoft.com/office/word/2015/wordml/symex" xmlns:wpg="http://schemas.microsoft.com/office/word/2010/wordprocessingGroup" xmlns:wpi="http://schemas.microsoft.com/office/word/2010/wordprocessingInk" xmlns:wne="http://schemas.microsoft.com/office/word/2006/wordml" xmlns:wps="http://schemas.microsoft.com/office/word/2010/wordprocessingShape" mc:Ignorable="w14 w15 w16se w16cid wp14">
   <w:tbl>
     <w:tblPr>
@@ -3444,7 +3410,7 @@
                 <v:path o:extrusionok="f" gradientshapeok="t" o:connecttype="rect"/>
                 <o:lock v:ext="edit" aspectratio="t"/>
               </v:shapetype>
-              <v:shape id="_x0000_i1025" type="#_x0000_t75" style="width:163.5pt;height:64.5pt">
+              <v:shape id="_x0000_i1025" type="#_x0000_t75" style="width:163.3pt;height:64.6pt">
                 <v:imagedata r:id="rId1" o:title="MEMPR"/>
               </v:shape>
             </w:pict>
@@ -3480,7 +3446,7 @@
 </w:hdr>
 </file>
 
-<file path=word/header3.xml><?xml version="1.0" encoding="utf-8"?>
+<file path=word/header4.xml><?xml version="1.0" encoding="utf-8"?>
 <w:hdr xmlns:wpc="http://schemas.microsoft.com/office/word/2010/wordprocessingCanvas" xmlns:cx="http://schemas.microsoft.com/office/drawing/2014/chartex" xmlns:cx1="http://schemas.microsoft.com/office/drawing/2015/9/8/chartex" xmlns:cx2="http://schemas.microsoft.com/office/drawing/2015/10/21/chartex" xmlns:cx3="http://schemas.microsoft.com/office/drawing/2016/5/9/chartex" xmlns:cx4="http://schemas.microsoft.com/office/drawing/2016/5/10/chartex" xmlns:cx5="http://schemas.microsoft.com/office/drawing/2016/5/11/chartex" xmlns:cx6="http://schemas.microsoft.com/office/drawing/2016/5/12/chartex" xmlns:cx7="http://schemas.microsoft.com/office/drawing/2016/5/13/chartex" xmlns:cx8="http://schemas.microsoft.com/office/drawing/2016/5/14/chartex" xmlns:mc="http://schemas.openxmlformats.org/markup-compatibility/2006" xmlns:aink="http://schemas.microsoft.com/office/drawing/2016/ink" xmlns:am3d="http://schemas.microsoft.com/office/drawing/2017/model3d" xmlns:o="urn:schemas-microsoft-com:office:office" xmlns:r="http://schemas.openxmlformats.org/officeDocument/2006/relationships" xmlns:m="http://schemas.openxmlformats.org/officeDocument/2006/math" xmlns:v="urn:schemas-microsoft-com:vml" xmlns:wp14="http://schemas.microsoft.com/office/word/2010/wordprocessingDrawing" xmlns:wp="http://schemas.openxmlformats.org/drawingml/2006/wordprocessingDrawing" xmlns:w10="urn:schemas-microsoft-com:office:word" xmlns:w="http://schemas.openxmlformats.org/wordprocessingml/2006/main" xmlns:w14="http://schemas.microsoft.com/office/word/2010/wordml" xmlns:w15="http://schemas.microsoft.com/office/word/2012/wordml" xmlns:w16cid="http://schemas.microsoft.com/office/word/2016/wordml/cid" xmlns:w16se="http://schemas.microsoft.com/office/word/2015/wordml/symex" xmlns:wpg="http://schemas.microsoft.com/office/word/2010/wordprocessingGroup" xmlns:wpi="http://schemas.microsoft.com/office/word/2010/wordprocessingInk" xmlns:wne="http://schemas.microsoft.com/office/word/2006/wordml" xmlns:wps="http://schemas.microsoft.com/office/word/2010/wordprocessingShape" mc:Ignorable="w14 w15 w16se w16cid wp14">
   <w:p>
     <w:pPr>
@@ -3490,7 +3456,7 @@
 </w:hdr>
 </file>
 
-<file path=word/header4.xml><?xml version="1.0" encoding="utf-8"?>
+<file path=word/header5.xml><?xml version="1.0" encoding="utf-8"?>
 <w:hdr xmlns:wpc="http://schemas.microsoft.com/office/word/2010/wordprocessingCanvas" xmlns:cx="http://schemas.microsoft.com/office/drawing/2014/chartex" xmlns:cx1="http://schemas.microsoft.com/office/drawing/2015/9/8/chartex" xmlns:cx2="http://schemas.microsoft.com/office/drawing/2015/10/21/chartex" xmlns:cx3="http://schemas.microsoft.com/office/drawing/2016/5/9/chartex" xmlns:cx4="http://schemas.microsoft.com/office/drawing/2016/5/10/chartex" xmlns:cx5="http://schemas.microsoft.com/office/drawing/2016/5/11/chartex" xmlns:cx6="http://schemas.microsoft.com/office/drawing/2016/5/12/chartex" xmlns:cx7="http://schemas.microsoft.com/office/drawing/2016/5/13/chartex" xmlns:cx8="http://schemas.microsoft.com/office/drawing/2016/5/14/chartex" xmlns:mc="http://schemas.openxmlformats.org/markup-compatibility/2006" xmlns:aink="http://schemas.microsoft.com/office/drawing/2016/ink" xmlns:am3d="http://schemas.microsoft.com/office/drawing/2017/model3d" xmlns:o="urn:schemas-microsoft-com:office:office" xmlns:r="http://schemas.openxmlformats.org/officeDocument/2006/relationships" xmlns:m="http://schemas.openxmlformats.org/officeDocument/2006/math" xmlns:v="urn:schemas-microsoft-com:vml" xmlns:wp14="http://schemas.microsoft.com/office/word/2010/wordprocessingDrawing" xmlns:wp="http://schemas.openxmlformats.org/drawingml/2006/wordprocessingDrawing" xmlns:w10="urn:schemas-microsoft-com:office:word" xmlns:w="http://schemas.openxmlformats.org/wordprocessingml/2006/main" xmlns:w14="http://schemas.microsoft.com/office/word/2010/wordml" xmlns:w15="http://schemas.microsoft.com/office/word/2012/wordml" xmlns:w16cid="http://schemas.microsoft.com/office/word/2016/wordml/cid" xmlns:w16se="http://schemas.microsoft.com/office/word/2015/wordml/symex" xmlns:wpg="http://schemas.microsoft.com/office/word/2010/wordprocessingGroup" xmlns:wpi="http://schemas.microsoft.com/office/word/2010/wordprocessingInk" xmlns:wne="http://schemas.microsoft.com/office/word/2006/wordml" xmlns:wps="http://schemas.microsoft.com/office/word/2010/wordprocessingShape" mc:Ignorable="w14 w15 w16se w16cid wp14">
   <w:p>
     <w:pPr>
@@ -3510,7 +3476,7 @@
 </w:hdr>
 </file>
 
-<file path=word/header5.xml><?xml version="1.0" encoding="utf-8"?>
+<file path=word/header6.xml><?xml version="1.0" encoding="utf-8"?>
 <w:hdr xmlns:wpc="http://schemas.microsoft.com/office/word/2010/wordprocessingCanvas" xmlns:cx="http://schemas.microsoft.com/office/drawing/2014/chartex" xmlns:cx1="http://schemas.microsoft.com/office/drawing/2015/9/8/chartex" xmlns:cx2="http://schemas.microsoft.com/office/drawing/2015/10/21/chartex" xmlns:cx3="http://schemas.microsoft.com/office/drawing/2016/5/9/chartex" xmlns:cx4="http://schemas.microsoft.com/office/drawing/2016/5/10/chartex" xmlns:cx5="http://schemas.microsoft.com/office/drawing/2016/5/11/chartex" xmlns:cx6="http://schemas.microsoft.com/office/drawing/2016/5/12/chartex" xmlns:cx7="http://schemas.microsoft.com/office/drawing/2016/5/13/chartex" xmlns:cx8="http://schemas.microsoft.com/office/drawing/2016/5/14/chartex" xmlns:mc="http://schemas.openxmlformats.org/markup-compatibility/2006" xmlns:aink="http://schemas.microsoft.com/office/drawing/2016/ink" xmlns:am3d="http://schemas.microsoft.com/office/drawing/2017/model3d" xmlns:o="urn:schemas-microsoft-com:office:office" xmlns:r="http://schemas.openxmlformats.org/officeDocument/2006/relationships" xmlns:m="http://schemas.openxmlformats.org/officeDocument/2006/math" xmlns:v="urn:schemas-microsoft-com:vml" xmlns:wp14="http://schemas.microsoft.com/office/word/2010/wordprocessingDrawing" xmlns:wp="http://schemas.openxmlformats.org/drawingml/2006/wordprocessingDrawing" xmlns:w10="urn:schemas-microsoft-com:office:word" xmlns:w="http://schemas.openxmlformats.org/wordprocessingml/2006/main" xmlns:w14="http://schemas.microsoft.com/office/word/2010/wordml" xmlns:w15="http://schemas.microsoft.com/office/word/2012/wordml" xmlns:w16cid="http://schemas.microsoft.com/office/word/2016/wordml/cid" xmlns:w16se="http://schemas.microsoft.com/office/word/2015/wordml/symex" xmlns:wpg="http://schemas.microsoft.com/office/word/2010/wordprocessingGroup" xmlns:wpi="http://schemas.microsoft.com/office/word/2010/wordprocessingInk" xmlns:wne="http://schemas.microsoft.com/office/word/2006/wordml" xmlns:wps="http://schemas.microsoft.com/office/word/2010/wordprocessingShape" mc:Ignorable="w14 w15 w16se w16cid wp14">
   <w:tbl>
     <w:tblPr>
@@ -3584,7 +3550,7 @@
                 <v:path o:extrusionok="f" gradientshapeok="t" o:connecttype="rect"/>
                 <o:lock v:ext="edit" aspectratio="t"/>
               </v:shapetype>
-              <v:shape id="_x0000_i1026" type="#_x0000_t75" style="width:2in;height:38.25pt">
+              <v:shape id="_x0000_i1026" type="#_x0000_t75" style="width:2in;height:38.6pt">
                 <v:imagedata r:id="rId1" o:title="Logo-British Columbia"/>
               </v:shape>
             </w:pict>
@@ -4131,7 +4097,7 @@
   <w:style w:type="paragraph" w:default="1" w:styleId="Normal">
     <w:name w:val="Normal"/>
     <w:qFormat/>
-    <w:rsid w:val="002E5995"/>
+    <w:rsid w:val="006753BE"/>
     <w:pPr>
       <w:spacing w:after="160" w:line="259" w:lineRule="auto"/>
     </w:pPr>
@@ -4163,7 +4129,7 @@
     <w:uiPriority w:val="1"/>
     <w:semiHidden/>
     <w:unhideWhenUsed/>
-    <w:rsid w:val="002E5995"/>
+    <w:rsid w:val="006753BE"/>
   </w:style>
   <w:style w:type="table" w:default="1" w:styleId="TableNormal">
     <w:name w:val="Normal Table"/>
@@ -4185,7 +4151,7 @@
     <w:uiPriority w:val="99"/>
     <w:semiHidden/>
     <w:unhideWhenUsed/>
-    <w:rsid w:val="002E5995"/>
+    <w:rsid w:val="006753BE"/>
   </w:style>
   <w:style w:type="paragraph" w:styleId="Header">
     <w:name w:val="header"/>

</xml_diff>

<commit_message>
remove dear from preamble.
</commit_message>
<xml_diff>
--- a/services/core-api/app/templates/now/Client Acknowledgment Letter Template (NoW).docx
+++ b/services/core-api/app/templates/now/Client Acknowledgment Letter Template (NoW).docx
@@ -161,19 +161,12 @@
         </w:rPr>
       </w:pPr>
       <w:r>
-        <w:rPr/>
-        <w:t xml:space="preserve">Dear </w:t>
-      </w:r>
-      <w:r>
         <w:rPr>
-          <w:rFonts w:ascii="Arial" w:hAnsi="Arial"/>
-          <w:sz w:val="20"/>
+          <w:rFonts w:ascii="Calibri" w:hAnsi="Calibri"/>
+          <w:sz w:val="22"/>
+          <w:szCs w:val="22"/>
         </w:rPr>
-        <w:t>{d.proponent_name}</w:t>
-      </w:r>
-      <w:r>
-        <w:rPr/>
-        <w:t>,</w:t>
+        <w:t>{d.proponent_name},</w:t>
       </w:r>
     </w:p>
     <w:p>
@@ -630,15 +623,15 @@
       <w:tblLook w:val="04a0" w:noVBand="1" w:firstColumn="1" w:lastColumn="0" w:noHBand="0" w:lastRow="0" w:firstRow="1"/>
     </w:tblPr>
     <w:tblGrid>
-      <w:gridCol w:w="3862"/>
+      <w:gridCol w:w="3861"/>
       <w:gridCol w:w="2882"/>
-      <w:gridCol w:w="3336"/>
+      <w:gridCol w:w="3337"/>
     </w:tblGrid>
     <w:tr>
       <w:trPr/>
       <w:tc>
         <w:tcPr>
-          <w:tcW w:w="3862" w:type="dxa"/>
+          <w:tcW w:w="3861" w:type="dxa"/>
           <w:tcBorders/>
           <w:shd w:fill="auto" w:val="clear"/>
         </w:tcPr>
@@ -650,7 +643,7 @@
               <w:tab w:val="center" w:pos="4320" w:leader="none"/>
               <w:tab w:val="right" w:pos="8640" w:leader="none"/>
             </w:tabs>
-            <w:overflowPunct w:val="false"/>
+            <w:overflowPunct w:val="true"/>
             <w:spacing w:lineRule="auto" w:line="240" w:before="0" w:after="0"/>
             <w:ind w:left="293" w:hanging="0"/>
             <w:textAlignment w:val="baseline"/>
@@ -684,7 +677,7 @@
               <w:tab w:val="center" w:pos="4320" w:leader="none"/>
               <w:tab w:val="right" w:pos="8640" w:leader="none"/>
             </w:tabs>
-            <w:overflowPunct w:val="false"/>
+            <w:overflowPunct w:val="true"/>
             <w:spacing w:lineRule="auto" w:line="240" w:before="0" w:after="0"/>
             <w:ind w:left="293" w:hanging="0"/>
             <w:textAlignment w:val="baseline"/>
@@ -721,7 +714,7 @@
               <w:tab w:val="center" w:pos="4320" w:leader="none"/>
               <w:tab w:val="right" w:pos="8640" w:leader="none"/>
             </w:tabs>
-            <w:overflowPunct w:val="false"/>
+            <w:overflowPunct w:val="true"/>
             <w:spacing w:lineRule="auto" w:line="240" w:before="0" w:after="0"/>
             <w:ind w:left="27" w:right="-548" w:hanging="0"/>
             <w:textAlignment w:val="baseline"/>
@@ -753,7 +746,7 @@
               <w:tab w:val="center" w:pos="4320" w:leader="none"/>
               <w:tab w:val="right" w:pos="8640" w:leader="none"/>
             </w:tabs>
-            <w:overflowPunct w:val="false"/>
+            <w:overflowPunct w:val="true"/>
             <w:spacing w:lineRule="auto" w:line="240" w:before="0" w:after="0"/>
             <w:ind w:left="27" w:right="-548" w:hanging="0"/>
             <w:textAlignment w:val="baseline"/>
@@ -782,7 +775,7 @@
               <w:tab w:val="center" w:pos="4320" w:leader="none"/>
               <w:tab w:val="right" w:pos="8640" w:leader="none"/>
             </w:tabs>
-            <w:overflowPunct w:val="false"/>
+            <w:overflowPunct w:val="true"/>
             <w:spacing w:lineRule="auto" w:line="240" w:before="0" w:after="0"/>
             <w:ind w:left="27" w:right="-548" w:hanging="0"/>
             <w:textAlignment w:val="baseline"/>
@@ -811,7 +804,7 @@
               <w:tab w:val="center" w:pos="4320" w:leader="none"/>
               <w:tab w:val="right" w:pos="8640" w:leader="none"/>
             </w:tabs>
-            <w:overflowPunct w:val="false"/>
+            <w:overflowPunct w:val="true"/>
             <w:spacing w:lineRule="auto" w:line="240" w:before="0" w:after="0"/>
             <w:ind w:left="27" w:right="-169" w:hanging="0"/>
             <w:textAlignment w:val="baseline"/>
@@ -844,7 +837,7 @@
       </w:tc>
       <w:tc>
         <w:tcPr>
-          <w:tcW w:w="3336" w:type="dxa"/>
+          <w:tcW w:w="3337" w:type="dxa"/>
           <w:tcBorders/>
           <w:shd w:fill="auto" w:val="clear"/>
         </w:tcPr>
@@ -856,7 +849,7 @@
               <w:tab w:val="center" w:pos="4320" w:leader="none"/>
               <w:tab w:val="right" w:pos="8640" w:leader="none"/>
             </w:tabs>
-            <w:overflowPunct w:val="false"/>
+            <w:overflowPunct w:val="true"/>
             <w:spacing w:lineRule="auto" w:line="240" w:before="0" w:after="0"/>
             <w:ind w:left="-533" w:right="-169" w:firstLine="425"/>
             <w:textAlignment w:val="baseline"/>
@@ -889,7 +882,7 @@
               <w:tab w:val="center" w:pos="4320" w:leader="none"/>
               <w:tab w:val="right" w:pos="8640" w:leader="none"/>
             </w:tabs>
-            <w:overflowPunct w:val="false"/>
+            <w:overflowPunct w:val="true"/>
             <w:spacing w:lineRule="auto" w:line="240" w:before="0" w:after="0"/>
             <w:ind w:left="-533" w:right="-169" w:firstLine="425"/>
             <w:textAlignment w:val="baseline"/>
@@ -919,7 +912,7 @@
               <w:tab w:val="center" w:pos="4320" w:leader="none"/>
               <w:tab w:val="right" w:pos="8640" w:leader="none"/>
             </w:tabs>
-            <w:overflowPunct w:val="false"/>
+            <w:overflowPunct w:val="true"/>
             <w:spacing w:lineRule="auto" w:line="240" w:before="0" w:after="0"/>
             <w:ind w:left="-533" w:right="-169" w:firstLine="425"/>
             <w:textAlignment w:val="baseline"/>
@@ -948,7 +941,7 @@
               <w:tab w:val="center" w:pos="4320" w:leader="none"/>
               <w:tab w:val="right" w:pos="8640" w:leader="none"/>
             </w:tabs>
-            <w:overflowPunct w:val="false"/>
+            <w:overflowPunct w:val="true"/>
             <w:spacing w:lineRule="auto" w:line="240" w:before="0" w:after="0"/>
             <w:textAlignment w:val="baseline"/>
             <w:rPr>
@@ -1035,15 +1028,15 @@
       <w:tblLook w:val="04a0" w:noVBand="1" w:firstColumn="1" w:lastColumn="0" w:noHBand="0" w:lastRow="0" w:firstRow="1"/>
     </w:tblPr>
     <w:tblGrid>
-      <w:gridCol w:w="3862"/>
+      <w:gridCol w:w="3861"/>
       <w:gridCol w:w="2882"/>
-      <w:gridCol w:w="3336"/>
+      <w:gridCol w:w="3337"/>
     </w:tblGrid>
     <w:tr>
       <w:trPr/>
       <w:tc>
         <w:tcPr>
-          <w:tcW w:w="3862" w:type="dxa"/>
+          <w:tcW w:w="3861" w:type="dxa"/>
           <w:tcBorders/>
           <w:shd w:fill="auto" w:val="clear"/>
         </w:tcPr>
@@ -1055,7 +1048,7 @@
               <w:tab w:val="center" w:pos="4320" w:leader="none"/>
               <w:tab w:val="right" w:pos="8640" w:leader="none"/>
             </w:tabs>
-            <w:overflowPunct w:val="false"/>
+            <w:overflowPunct w:val="true"/>
             <w:spacing w:lineRule="auto" w:line="240" w:before="0" w:after="0"/>
             <w:ind w:left="293" w:hanging="0"/>
             <w:textAlignment w:val="baseline"/>
@@ -1089,7 +1082,7 @@
               <w:tab w:val="center" w:pos="4320" w:leader="none"/>
               <w:tab w:val="right" w:pos="8640" w:leader="none"/>
             </w:tabs>
-            <w:overflowPunct w:val="false"/>
+            <w:overflowPunct w:val="true"/>
             <w:spacing w:lineRule="auto" w:line="240" w:before="0" w:after="0"/>
             <w:ind w:left="293" w:hanging="0"/>
             <w:textAlignment w:val="baseline"/>
@@ -1126,7 +1119,7 @@
               <w:tab w:val="center" w:pos="4320" w:leader="none"/>
               <w:tab w:val="right" w:pos="8640" w:leader="none"/>
             </w:tabs>
-            <w:overflowPunct w:val="false"/>
+            <w:overflowPunct w:val="true"/>
             <w:spacing w:lineRule="auto" w:line="240" w:before="0" w:after="0"/>
             <w:ind w:left="27" w:right="-548" w:hanging="0"/>
             <w:textAlignment w:val="baseline"/>
@@ -1158,7 +1151,7 @@
               <w:tab w:val="center" w:pos="4320" w:leader="none"/>
               <w:tab w:val="right" w:pos="8640" w:leader="none"/>
             </w:tabs>
-            <w:overflowPunct w:val="false"/>
+            <w:overflowPunct w:val="true"/>
             <w:spacing w:lineRule="auto" w:line="240" w:before="0" w:after="0"/>
             <w:ind w:left="27" w:right="-548" w:hanging="0"/>
             <w:textAlignment w:val="baseline"/>
@@ -1187,7 +1180,7 @@
               <w:tab w:val="center" w:pos="4320" w:leader="none"/>
               <w:tab w:val="right" w:pos="8640" w:leader="none"/>
             </w:tabs>
-            <w:overflowPunct w:val="false"/>
+            <w:overflowPunct w:val="true"/>
             <w:spacing w:lineRule="auto" w:line="240" w:before="0" w:after="0"/>
             <w:ind w:left="27" w:right="-548" w:hanging="0"/>
             <w:textAlignment w:val="baseline"/>
@@ -1216,7 +1209,7 @@
               <w:tab w:val="center" w:pos="4320" w:leader="none"/>
               <w:tab w:val="right" w:pos="8640" w:leader="none"/>
             </w:tabs>
-            <w:overflowPunct w:val="false"/>
+            <w:overflowPunct w:val="true"/>
             <w:spacing w:lineRule="auto" w:line="240" w:before="0" w:after="0"/>
             <w:ind w:left="27" w:right="-169" w:hanging="0"/>
             <w:textAlignment w:val="baseline"/>
@@ -1249,7 +1242,7 @@
       </w:tc>
       <w:tc>
         <w:tcPr>
-          <w:tcW w:w="3336" w:type="dxa"/>
+          <w:tcW w:w="3337" w:type="dxa"/>
           <w:tcBorders/>
           <w:shd w:fill="auto" w:val="clear"/>
         </w:tcPr>
@@ -1261,7 +1254,7 @@
               <w:tab w:val="center" w:pos="4320" w:leader="none"/>
               <w:tab w:val="right" w:pos="8640" w:leader="none"/>
             </w:tabs>
-            <w:overflowPunct w:val="false"/>
+            <w:overflowPunct w:val="true"/>
             <w:spacing w:lineRule="auto" w:line="240" w:before="0" w:after="0"/>
             <w:ind w:left="-533" w:right="-169" w:firstLine="425"/>
             <w:textAlignment w:val="baseline"/>
@@ -1294,7 +1287,7 @@
               <w:tab w:val="center" w:pos="4320" w:leader="none"/>
               <w:tab w:val="right" w:pos="8640" w:leader="none"/>
             </w:tabs>
-            <w:overflowPunct w:val="false"/>
+            <w:overflowPunct w:val="true"/>
             <w:spacing w:lineRule="auto" w:line="240" w:before="0" w:after="0"/>
             <w:ind w:left="-533" w:right="-169" w:firstLine="425"/>
             <w:textAlignment w:val="baseline"/>
@@ -1324,7 +1317,7 @@
               <w:tab w:val="center" w:pos="4320" w:leader="none"/>
               <w:tab w:val="right" w:pos="8640" w:leader="none"/>
             </w:tabs>
-            <w:overflowPunct w:val="false"/>
+            <w:overflowPunct w:val="true"/>
             <w:spacing w:lineRule="auto" w:line="240" w:before="0" w:after="0"/>
             <w:ind w:left="-533" w:right="-169" w:firstLine="425"/>
             <w:textAlignment w:val="baseline"/>
@@ -1353,7 +1346,7 @@
               <w:tab w:val="center" w:pos="4320" w:leader="none"/>
               <w:tab w:val="right" w:pos="8640" w:leader="none"/>
             </w:tabs>
-            <w:overflowPunct w:val="false"/>
+            <w:overflowPunct w:val="true"/>
             <w:spacing w:lineRule="auto" w:line="240" w:before="0" w:after="0"/>
             <w:textAlignment w:val="baseline"/>
             <w:rPr>
@@ -1447,14 +1440,14 @@
       <w:tblLook w:val="0000" w:noVBand="0" w:firstColumn="0" w:lastColumn="0" w:noHBand="0" w:lastRow="0" w:firstRow="0"/>
     </w:tblPr>
     <w:tblGrid>
-      <w:gridCol w:w="5308"/>
-      <w:gridCol w:w="4861"/>
+      <w:gridCol w:w="5307"/>
+      <w:gridCol w:w="4862"/>
     </w:tblGrid>
     <w:tr>
       <w:trPr/>
       <w:tc>
         <w:tcPr>
-          <w:tcW w:w="5308" w:type="dxa"/>
+          <w:tcW w:w="5307" w:type="dxa"/>
           <w:tcBorders/>
           <w:shd w:fill="auto" w:val="clear"/>
         </w:tcPr>
@@ -1508,7 +1501,7 @@
       </w:tc>
       <w:tc>
         <w:tcPr>
-          <w:tcW w:w="4861" w:type="dxa"/>
+          <w:tcW w:w="4862" w:type="dxa"/>
           <w:tcBorders/>
           <w:shd w:fill="auto" w:val="clear"/>
         </w:tcPr>

</xml_diff>